<commit_message>
added to the word file
</commit_message>
<xml_diff>
--- a/NASA Hackathon - Embiggen your eyes.docx
+++ b/NASA Hackathon - Embiggen your eyes.docx
@@ -16,178 +16,115 @@
     <w:p/>
     <w:p>
       <w:r>
-        <w:t>Notes:</w:t>
-      </w:r>
-    </w:p>
-    <w:p>
-      <w:r>
-        <w:t>--------------------------------------------------------------------------------------------</w:t>
-      </w:r>
-    </w:p>
-    <w:p>
-      <w:pPr>
-        <w:rPr>
-          <w:rFonts w:ascii="Aptos" w:eastAsia="Aptos" w:hAnsi="Aptos" w:cs="Arial"/>
+        <w:t> </w:t>
+      </w:r>
+    </w:p>
+    <w:p>
+      <w:r>
+        <w:t>Notes: </w:t>
+      </w:r>
+    </w:p>
+    <w:p>
+      <w:r>
+        <w:t>-------------------------------------------------------------------------------------------- </w:t>
+      </w:r>
+    </w:p>
+    <w:p>
+      <w:r>
+        <w:rPr>
           <w:i/>
           <w:iCs/>
         </w:rPr>
-      </w:pPr>
-      <w:r>
-        <w:rPr>
-          <w:rFonts w:ascii="Aptos" w:eastAsia="Aptos" w:hAnsi="Aptos" w:cs="Arial"/>
+        <w:t>Right ascension and declination are assigned to every point/coordinate</w:t>
+      </w:r>
+      <w:r>
+        <w:t> </w:t>
+      </w:r>
+    </w:p>
+    <w:p>
+      <w:r>
+        <w:rPr>
           <w:i/>
           <w:iCs/>
         </w:rPr>
-        <w:t xml:space="preserve">Right </w:t>
-      </w:r>
-      <w:r>
-        <w:rPr>
-          <w:rFonts w:ascii="Aptos" w:eastAsia="Aptos" w:hAnsi="Aptos" w:cs="Arial"/>
+        <w:t>To map objects on coordinates systems. </w:t>
+      </w:r>
+      <w:r>
+        <w:t> </w:t>
+      </w:r>
+    </w:p>
+    <w:p>
+      <w:r>
+        <w:rPr>
           <w:i/>
           <w:iCs/>
         </w:rPr>
-        <w:t>ascension</w:t>
-      </w:r>
-      <w:r>
-        <w:rPr>
-          <w:rFonts w:ascii="Aptos" w:eastAsia="Aptos" w:hAnsi="Aptos" w:cs="Arial"/>
+        <w:t>Celestial sphere -&gt; so we need trigonometric functions</w:t>
+      </w:r>
+      <w:r>
+        <w:t> </w:t>
+      </w:r>
+    </w:p>
+    <w:p>
+      <w:proofErr w:type="spellStart"/>
+      <w:r>
+        <w:rPr>
           <w:i/>
           <w:iCs/>
         </w:rPr>
-        <w:t xml:space="preserve"> and declination is assigned to every point/coordinate</w:t>
-      </w:r>
-    </w:p>
-    <w:p>
-      <w:pPr>
-        <w:rPr>
-          <w:rFonts w:ascii="Aptos" w:eastAsia="Aptos" w:hAnsi="Aptos" w:cs="Arial"/>
+        <w:t>Paralex</w:t>
+      </w:r>
+      <w:proofErr w:type="spellEnd"/>
+      <w:r>
+        <w:rPr>
           <w:i/>
           <w:iCs/>
         </w:rPr>
-      </w:pPr>
-      <w:r>
-        <w:rPr>
-          <w:rFonts w:ascii="Aptos" w:eastAsia="Aptos" w:hAnsi="Aptos" w:cs="Arial"/>
+        <w:t>/parallax method to measure objects nearby</w:t>
+      </w:r>
+      <w:r>
+        <w:t> </w:t>
+      </w:r>
+    </w:p>
+    <w:p>
+      <w:r>
+        <w:rPr>
           <w:i/>
           <w:iCs/>
         </w:rPr>
-        <w:t xml:space="preserve">To map objects on coordinates systems. </w:t>
-      </w:r>
-    </w:p>
-    <w:p>
-      <w:pPr>
-        <w:rPr>
-          <w:rFonts w:ascii="Aptos" w:eastAsia="Aptos" w:hAnsi="Aptos" w:cs="Arial"/>
+        <w:t>With just the angles, you can reference objects in the sky and map</w:t>
+      </w:r>
+      <w:r>
+        <w:t> </w:t>
+      </w:r>
+    </w:p>
+    <w:p>
+      <w:r>
+        <w:rPr>
           <w:i/>
           <w:iCs/>
         </w:rPr>
-      </w:pPr>
-      <w:r>
-        <w:rPr>
-          <w:rFonts w:ascii="Aptos" w:eastAsia="Aptos" w:hAnsi="Aptos" w:cs="Arial"/>
-          <w:i/>
-          <w:iCs/>
-        </w:rPr>
-        <w:t>Celestial sphere -&gt; so we need trigonometric functions</w:t>
-      </w:r>
-    </w:p>
-    <w:p>
-      <w:pPr>
-        <w:rPr>
-          <w:rFonts w:ascii="Aptos" w:eastAsia="Aptos" w:hAnsi="Aptos" w:cs="Arial"/>
-          <w:i/>
-          <w:iCs/>
-        </w:rPr>
-      </w:pPr>
-      <w:r>
-        <w:rPr>
-          <w:rFonts w:ascii="Aptos" w:eastAsia="Aptos" w:hAnsi="Aptos" w:cs="Arial"/>
-          <w:i/>
-          <w:iCs/>
-        </w:rPr>
-        <w:t xml:space="preserve">Paralex/parallax method to </w:t>
-      </w:r>
-      <w:r>
-        <w:rPr>
-          <w:rFonts w:ascii="Aptos" w:eastAsia="Aptos" w:hAnsi="Aptos" w:cs="Arial"/>
-          <w:i/>
-          <w:iCs/>
-        </w:rPr>
-        <w:t>measure</w:t>
-      </w:r>
-      <w:r>
-        <w:rPr>
-          <w:rFonts w:ascii="Aptos" w:eastAsia="Aptos" w:hAnsi="Aptos" w:cs="Arial"/>
-          <w:i/>
-          <w:iCs/>
-        </w:rPr>
-        <w:t xml:space="preserve"> objects nearby</w:t>
-      </w:r>
-    </w:p>
-    <w:p>
-      <w:pPr>
-        <w:rPr>
-          <w:rFonts w:ascii="Aptos" w:eastAsia="Aptos" w:hAnsi="Aptos" w:cs="Arial"/>
-          <w:i/>
-          <w:iCs/>
-        </w:rPr>
-      </w:pPr>
-      <w:r>
-        <w:rPr>
-          <w:rFonts w:ascii="Aptos" w:eastAsia="Aptos" w:hAnsi="Aptos" w:cs="Arial"/>
-          <w:i/>
-          <w:iCs/>
-        </w:rPr>
-        <w:t>With just the angles, you can reference objects in the sky and map</w:t>
-      </w:r>
-    </w:p>
-    <w:p>
-      <w:pPr>
-        <w:rPr>
-          <w:rFonts w:ascii="Aptos" w:eastAsia="Aptos" w:hAnsi="Aptos" w:cs="Arial"/>
-          <w:i/>
-          <w:iCs/>
-        </w:rPr>
-      </w:pPr>
-      <w:r>
-        <w:rPr>
-          <w:rFonts w:ascii="Aptos" w:eastAsia="Aptos" w:hAnsi="Aptos" w:cs="Arial"/>
-          <w:i/>
-          <w:iCs/>
-        </w:rPr>
         <w:t>------------------------------------------------------------------------------------------</w:t>
       </w:r>
-    </w:p>
-    <w:p>
-      <w:r>
-        <w:t>Resources:</w:t>
-      </w:r>
-    </w:p>
-    <w:p>
-      <w:r>
-        <w:t>James web telescope</w:t>
-      </w:r>
-    </w:p>
-    <w:p>
-      <w:r>
-        <w:t>How to handle datasets-&gt;</w:t>
-      </w:r>
-      <w:r>
-        <w:t xml:space="preserve"> </w:t>
-      </w:r>
-      <w:r>
-        <w:t>op</w:t>
-      </w:r>
-      <w:r>
-        <w:t xml:space="preserve">en data and information portal </w:t>
-      </w:r>
-      <w:r>
-        <w:t>government of Canada</w:t>
-      </w:r>
-      <w:r>
-        <w:t xml:space="preserve">: </w:t>
-      </w:r>
-      <w:hyperlink r:id="rId7">
+      <w:r>
+        <w:t> </w:t>
+      </w:r>
+    </w:p>
+    <w:p>
+      <w:r>
+        <w:t>Resources: </w:t>
+      </w:r>
+    </w:p>
+    <w:p>
+      <w:r>
+        <w:t>James web telescope </w:t>
+      </w:r>
+    </w:p>
+    <w:p>
+      <w:r>
+        <w:t xml:space="preserve">How to handle datasets-&gt; open data and information portal government of Canada: </w:t>
+      </w:r>
+      <w:hyperlink r:id="rId7" w:tgtFrame="_blank" w:history="1">
         <w:r>
           <w:rPr>
             <w:rStyle w:val="Hyperlink"/>
@@ -195,295 +132,352 @@
           <w:t>https://search.open.canada.ca/data/</w:t>
         </w:r>
       </w:hyperlink>
-    </w:p>
-    <w:p>
-      <w:r>
-        <w:t>Tutorials on github</w:t>
-      </w:r>
-    </w:p>
-    <w:p>
-      <w:r>
-        <w:t>Micro application -&gt; easier visualization of data</w:t>
-      </w:r>
-    </w:p>
-    <w:p>
-      <w:r>
-        <w:t>Canadian Astronomy Data Centre archive</w:t>
+      <w:r>
+        <w:t> </w:t>
+      </w:r>
+    </w:p>
+    <w:p>
+      <w:r>
+        <w:t>Tutorials on GitHub </w:t>
+      </w:r>
+    </w:p>
+    <w:p>
+      <w:r>
+        <w:t>Micro application -&gt; easier visualization of data </w:t>
+      </w:r>
+    </w:p>
+    <w:p>
+      <w:r>
+        <w:t>Canadian Astronomy Data Centre archive -&gt; collections (has telescope data)  </w:t>
+      </w:r>
+    </w:p>
+    <w:p>
+      <w:r>
+        <w:t>Canadian Astronomy Center </w:t>
+      </w:r>
+    </w:p>
+    <w:p>
+      <w:r>
+        <w:t>EODMS </w:t>
+      </w:r>
+    </w:p>
+    <w:p>
+      <w:r>
+        <w:t>Registry of open data of AWS </w:t>
+      </w:r>
+    </w:p>
+    <w:p>
+      <w:r>
+        <w:t>CSA open data </w:t>
+      </w:r>
+    </w:p>
+    <w:p>
+      <w:r>
+        <w:t> </w:t>
+      </w:r>
+    </w:p>
+    <w:p>
+      <w:r>
+        <w:t>Executive Overview </w:t>
+      </w:r>
+    </w:p>
+    <w:p>
+      <w:r>
+        <w:t> </w:t>
+      </w:r>
+    </w:p>
+    <w:p>
+      <w:r>
+        <w:t>Problem: Nasa researchers cannot access details on the images without the need for a powerful machine that can read the data in the image.  </w:t>
+      </w:r>
+    </w:p>
+    <w:p>
+      <w:r>
+        <w:t xml:space="preserve">Solution: Our solution is to create an application that can take large images and break them down into smaller readable images which are then put together in a 3D model like mold, inspired by </w:t>
+      </w:r>
+      <w:r>
+        <w:lastRenderedPageBreak/>
+        <w:t>google maps, that allows them to zoom in and out of the image as well as scroll through it. This allows them to concentrate on the desired coordinates of the image so that they can analyse and find patterns. These coordinates can be saved and saved with comments and stored as bookmarks for the researchers for future reference.  </w:t>
+      </w:r>
+    </w:p>
+    <w:p>
+      <w:r>
+        <w:t xml:space="preserve">This solution is aimed at Nasa’s study of </w:t>
+      </w:r>
+      <w:proofErr w:type="gramStart"/>
+      <w:r>
+        <w:t>large scale</w:t>
+      </w:r>
+      <w:proofErr w:type="gramEnd"/>
+      <w:r>
+        <w:t xml:space="preserve"> telescope images as of now as it helps navigate said image as well as study celestial objects at different resolution levels. However, it is not limited to the field. Such an application can be used for any field such as the medical field by exploring microscope images or </w:t>
+      </w:r>
+      <w:proofErr w:type="gramStart"/>
+      <w:r>
+        <w:t>high resolution</w:t>
+      </w:r>
+      <w:proofErr w:type="gramEnd"/>
+      <w:r>
+        <w:t xml:space="preserve"> medical scans,  or even the art and cultures field by allowing comparison at different zoom levels of artworks or study patterns of artifacts from ancient civilization (archeology). </w:t>
+      </w:r>
+    </w:p>
+    <w:p>
+      <w:r>
+        <w:t xml:space="preserve">This is to say that we will mostly concentrate on telescope images the solution </w:t>
+      </w:r>
+      <w:proofErr w:type="spellStart"/>
+      <w:r>
+        <w:t>propesed</w:t>
+      </w:r>
+      <w:proofErr w:type="spellEnd"/>
+      <w:r>
+        <w:t xml:space="preserve"> is ideal for a myriad of fields in different uses. </w:t>
+      </w:r>
+    </w:p>
+    <w:p>
+      <w:r>
+        <w:t>Future implementation: Using uploaded images that will include the Right Ascension and Declination coordinates to geo reference the position in space and use that data to train an AI model to recognize “objects” in space and place them in the “map”. </w:t>
+      </w:r>
+    </w:p>
+    <w:p>
+      <w:r>
+        <w:t> </w:t>
+      </w:r>
+    </w:p>
+    <w:p>
+      <w:r>
+        <w:t>Key Features:  </w:t>
+      </w:r>
+    </w:p>
+    <w:p>
+      <w:r>
+        <w:t>- Zoom in/out without losing resolution </w:t>
+      </w:r>
+    </w:p>
+    <w:p>
+      <w:r>
+        <w:t>- Save coordinates with notes </w:t>
+      </w:r>
+    </w:p>
+    <w:p>
+      <w:r>
+        <w:t>- Login </w:t>
+      </w:r>
+    </w:p>
+    <w:p>
+      <w:r>
+        <w:t>? - Get the size of different space bodies (function with parameters of info we don’t know for scale calculations) </w:t>
+      </w:r>
+    </w:p>
+    <w:p>
+      <w:r>
+        <w:t>Free to use for both researchers and interested people such as students </w:t>
+      </w:r>
+    </w:p>
+    <w:p>
+      <w:r>
+        <w:t> </w:t>
+      </w:r>
+    </w:p>
+    <w:p>
+      <w:r>
+        <w:t>Resources: </w:t>
+      </w:r>
+    </w:p>
+    <w:p>
+      <w:r>
+        <w:t xml:space="preserve">- </w:t>
+      </w:r>
+      <w:proofErr w:type="spellStart"/>
+      <w:r>
+        <w:t>OpenSeaDragon</w:t>
+      </w:r>
+      <w:proofErr w:type="spellEnd"/>
+      <w:r>
+        <w:t xml:space="preserve"> (like Leaflet, but better) </w:t>
+      </w:r>
+    </w:p>
+    <w:p>
+      <w:r>
+        <w:rPr>
+          <w:lang w:val="pt-BR"/>
+        </w:rPr>
+        <w:t>- Nasa Images ()</w:t>
+      </w:r>
+      <w:r>
+        <w:t> </w:t>
+      </w:r>
+    </w:p>
+    <w:p>
+      <w:r>
+        <w:rPr>
+          <w:lang w:val="pt-BR"/>
+        </w:rPr>
+        <w:t>- AI</w:t>
+      </w:r>
+      <w:r>
+        <w:t> </w:t>
+      </w:r>
+    </w:p>
+    <w:p>
+      <w:r>
+        <w:rPr>
+          <w:lang w:val="pt-BR"/>
+        </w:rPr>
+        <w:t>- Node JS</w:t>
+      </w:r>
+      <w:r>
+        <w:t> </w:t>
+      </w:r>
+    </w:p>
+    <w:p>
+      <w:r>
+        <w:rPr>
+          <w:lang w:val="pt-BR"/>
+        </w:rPr>
+        <w:t>- GitHub</w:t>
+      </w:r>
+      <w:r>
+        <w:t> </w:t>
+      </w:r>
+    </w:p>
+    <w:p>
+      <w:r>
+        <w:rPr>
+          <w:lang w:val="pt-BR"/>
+        </w:rPr>
+        <w:t>- Leaflet</w:t>
+      </w:r>
+      <w:r>
+        <w:t> </w:t>
+      </w:r>
+    </w:p>
+    <w:p>
+      <w:r>
+        <w:rPr>
+          <w:lang w:val="pt-BR"/>
+        </w:rPr>
+        <w:t>- MongoDb</w:t>
+      </w:r>
+      <w:r>
+        <w:t> </w:t>
+      </w:r>
+    </w:p>
+    <w:p>
+      <w:r>
+        <w:t> </w:t>
+      </w:r>
+    </w:p>
+    <w:p>
+      <w:r>
+        <w:lastRenderedPageBreak/>
+        <w:t>Challenges: </w:t>
+      </w:r>
+    </w:p>
+    <w:p>
+      <w:r>
+        <w:t>What is the best way to zoom into an image without losing quality and keep the same high resolution? </w:t>
+      </w:r>
+    </w:p>
+    <w:p>
+      <w:r>
+        <w:t>How can one locate themselves in the image, how to use coordinates on space? -&gt; Using geo-referencing points. </w:t>
+      </w:r>
+    </w:p>
+    <w:p>
+      <w:r>
+        <w:t> </w:t>
+      </w:r>
+    </w:p>
+    <w:p>
+      <w:r>
+        <w:br w:type="page"/>
+      </w:r>
+    </w:p>
+    <w:p>
+      <w:r>
+        <w:lastRenderedPageBreak/>
+        <w:t xml:space="preserve">Key Features: </w:t>
+      </w:r>
+    </w:p>
+    <w:p>
+      <w:r>
+        <w:t>-</w:t>
       </w:r>
       <w:r>
         <w:t xml:space="preserve"> </w:t>
       </w:r>
       <w:r>
-        <w:t>-&gt; collections</w:t>
+        <w:t>Zoom in/out without losing resolution</w:t>
+      </w:r>
+    </w:p>
+    <w:p>
+      <w:r>
+        <w:t>-</w:t>
       </w:r>
       <w:r>
         <w:t xml:space="preserve"> </w:t>
       </w:r>
       <w:r>
-        <w:t>(has telescope data)</w:t>
+        <w:t>Save coordinates with notes</w:t>
+      </w:r>
+    </w:p>
+    <w:p>
+      <w:r>
+        <w:t>-</w:t>
       </w:r>
       <w:r>
         <w:t xml:space="preserve"> </w:t>
       </w:r>
-    </w:p>
-    <w:p>
-      <w:r>
-        <w:t>Canadian Astronomy Center</w:t>
-      </w:r>
-    </w:p>
-    <w:p>
-      <w:r>
-        <w:t>EODMS</w:t>
-      </w:r>
-    </w:p>
-    <w:p>
-      <w:r>
-        <w:t>Registry of open data of AWS</w:t>
-      </w:r>
-    </w:p>
-    <w:p>
-      <w:r>
-        <w:t xml:space="preserve">CSA </w:t>
-      </w:r>
-      <w:r>
-        <w:t>open</w:t>
-      </w:r>
-      <w:r>
-        <w:t xml:space="preserve"> data</w:t>
-      </w:r>
-    </w:p>
-    <w:p>
-      <w:pPr>
-        <w:rPr>
-          <w:rFonts w:asciiTheme="majorHAnsi" w:eastAsiaTheme="majorEastAsia" w:hAnsiTheme="majorHAnsi" w:cstheme="majorBidi"/>
-          <w:color w:val="000000" w:themeColor="text1"/>
-          <w:sz w:val="40"/>
-          <w:szCs w:val="40"/>
-        </w:rPr>
-      </w:pPr>
-      <w:r>
-        <w:br w:type="page"/>
-      </w:r>
-    </w:p>
-    <w:p>
-      <w:pPr>
-        <w:pStyle w:val="Heading1"/>
-      </w:pPr>
-      <w:r>
-        <w:t>Executive Overview</w:t>
+      <w:r>
+        <w:t>Login</w:t>
+      </w:r>
+    </w:p>
+    <w:p>
+      <w:r>
+        <w:t>? -</w:t>
+      </w:r>
+      <w:r>
+        <w:t xml:space="preserve"> </w:t>
+      </w:r>
+      <w:r>
+        <w:t>Get the size of different space bod</w:t>
+      </w:r>
+      <w:r>
+        <w:t xml:space="preserve">ies (function with parameters of info we don’t know for scale </w:t>
+      </w:r>
+      <w:r>
+        <w:t>calculations</w:t>
+      </w:r>
+      <w:r>
+        <w:t>)</w:t>
+      </w:r>
+    </w:p>
+    <w:p>
+      <w:r>
+        <w:t>Free to use for both researchers and interested people such as students</w:t>
       </w:r>
     </w:p>
     <w:p/>
     <w:p>
       <w:r>
-        <w:t xml:space="preserve">Problem: Nasa </w:t>
-      </w:r>
-      <w:r>
-        <w:t>researchers</w:t>
+        <w:t>Resources:</w:t>
+      </w:r>
+    </w:p>
+    <w:p>
+      <w:r>
+        <w:t>-</w:t>
       </w:r>
       <w:r>
         <w:t xml:space="preserve"> </w:t>
       </w:r>
-      <w:r>
-        <w:t xml:space="preserve">cannot </w:t>
-      </w:r>
-      <w:r>
-        <w:t xml:space="preserve">access </w:t>
-      </w:r>
-      <w:r>
-        <w:t xml:space="preserve">details on </w:t>
-      </w:r>
-      <w:r>
-        <w:t xml:space="preserve">the images without the need for a </w:t>
-      </w:r>
-      <w:r>
-        <w:t>powerful machine that can read the data in the image</w:t>
-      </w:r>
-      <w:r>
-        <w:t>.</w:t>
-      </w:r>
-      <w:r>
-        <w:t xml:space="preserve"> </w:t>
-      </w:r>
-    </w:p>
-    <w:p>
-      <w:r>
-        <w:t xml:space="preserve">Solution: </w:t>
-      </w:r>
-      <w:r>
-        <w:t>Our solution is to create an application that can take large im</w:t>
-      </w:r>
-      <w:r>
-        <w:t>a</w:t>
-      </w:r>
-      <w:r>
-        <w:t>ges</w:t>
-      </w:r>
-      <w:r>
-        <w:t xml:space="preserve"> and break </w:t>
-      </w:r>
-      <w:r>
-        <w:t>them</w:t>
-      </w:r>
-      <w:r>
-        <w:t xml:space="preserve"> down into smaller readable images which are then put together in a 3D model </w:t>
-      </w:r>
-      <w:r>
-        <w:t xml:space="preserve">like mold, </w:t>
-      </w:r>
-      <w:r>
-        <w:t xml:space="preserve">inspired by google </w:t>
-      </w:r>
-      <w:r>
-        <w:t>maps</w:t>
-      </w:r>
-      <w:r>
-        <w:t>,</w:t>
-      </w:r>
-      <w:r>
-        <w:t xml:space="preserve"> that </w:t>
-      </w:r>
-      <w:r>
-        <w:t xml:space="preserve">allows them to zoom in and out of the image as well </w:t>
-      </w:r>
-      <w:r>
-        <w:t xml:space="preserve">as </w:t>
-      </w:r>
-      <w:r>
-        <w:t>scroll through it. This</w:t>
-      </w:r>
-      <w:r>
-        <w:t xml:space="preserve"> allows them to concentrate on the </w:t>
-      </w:r>
-      <w:r>
-        <w:t>desired</w:t>
-      </w:r>
-      <w:r>
-        <w:t xml:space="preserve"> coordinates of </w:t>
-      </w:r>
-      <w:r>
-        <w:t>the image</w:t>
-      </w:r>
-      <w:r>
-        <w:t xml:space="preserve"> so that they can analyse and find patterns</w:t>
-      </w:r>
-      <w:r>
-        <w:t xml:space="preserve">. </w:t>
-      </w:r>
-      <w:r>
-        <w:t xml:space="preserve">These coordinates can be saved and stored </w:t>
-      </w:r>
-      <w:r>
-        <w:t>with comments</w:t>
-      </w:r>
-      <w:r>
-        <w:t xml:space="preserve"> </w:t>
-      </w:r>
-      <w:r>
-        <w:t>stored as bookmarks</w:t>
-      </w:r>
-      <w:r>
-        <w:t xml:space="preserve"> for the researcher</w:t>
-      </w:r>
-      <w:r>
-        <w:t>s</w:t>
-      </w:r>
-      <w:r>
-        <w:t xml:space="preserve"> to </w:t>
-      </w:r>
-      <w:r>
-        <w:t>refer</w:t>
-      </w:r>
-      <w:r>
-        <w:t xml:space="preserve"> to.</w:t>
-      </w:r>
-      <w:r>
-        <w:t xml:space="preserve"> </w:t>
-      </w:r>
-    </w:p>
-    <w:p>
-      <w:r>
-        <w:br w:type="page"/>
-      </w:r>
-    </w:p>
-    <w:p>
-      <w:r>
-        <w:t xml:space="preserve">Key Features: </w:t>
-      </w:r>
-    </w:p>
-    <w:p>
-      <w:r>
-        <w:t>-</w:t>
-      </w:r>
-      <w:r>
-        <w:t xml:space="preserve"> </w:t>
-      </w:r>
-      <w:r>
-        <w:t>Zoom in/out without losing resolution</w:t>
-      </w:r>
-    </w:p>
-    <w:p>
-      <w:r>
-        <w:t>-</w:t>
-      </w:r>
-      <w:r>
-        <w:t xml:space="preserve"> </w:t>
-      </w:r>
-      <w:r>
-        <w:t>Save coordinates with notes</w:t>
-      </w:r>
-    </w:p>
-    <w:p>
-      <w:r>
-        <w:t>-</w:t>
-      </w:r>
-      <w:r>
-        <w:t xml:space="preserve"> </w:t>
-      </w:r>
-      <w:r>
-        <w:t>Login</w:t>
-      </w:r>
-    </w:p>
-    <w:p>
-      <w:r>
-        <w:t>? -</w:t>
-      </w:r>
-      <w:r>
-        <w:t xml:space="preserve"> </w:t>
-      </w:r>
-      <w:r>
-        <w:t>Get the size of different space bod</w:t>
-      </w:r>
-      <w:r>
-        <w:t xml:space="preserve">ies (function with parameters of info we don’t know for scale </w:t>
-      </w:r>
-      <w:r>
-        <w:t>calculations</w:t>
-      </w:r>
-      <w:r>
-        <w:t>)</w:t>
-      </w:r>
-    </w:p>
-    <w:p>
-      <w:r>
-        <w:t>Free to use for both researchers and interested people such as students</w:t>
-      </w:r>
-    </w:p>
-    <w:p/>
-    <w:p>
-      <w:r>
-        <w:t>Resources:</w:t>
-      </w:r>
-    </w:p>
-    <w:p>
-      <w:r>
-        <w:t>-</w:t>
-      </w:r>
-      <w:r>
-        <w:t xml:space="preserve"> </w:t>
-      </w:r>
-      <w:r>
-        <w:t>OpenSeaDragon (like Leaflet, but better)</w:t>
+      <w:proofErr w:type="spellStart"/>
+      <w:r>
+        <w:t>OpenSeaDragon</w:t>
+      </w:r>
+      <w:proofErr w:type="spellEnd"/>
+      <w:r>
+        <w:t xml:space="preserve"> (like Leaflet, but better)</w:t>
       </w:r>
     </w:p>
     <w:p>
@@ -1288,7 +1282,6 @@
   <w:style w:type="character" w:default="1" w:styleId="DefaultParagraphFont">
     <w:name w:val="Default Paragraph Font"/>
     <w:uiPriority w:val="1"/>
-    <w:semiHidden/>
     <w:unhideWhenUsed/>
   </w:style>
   <w:style w:type="table" w:default="1" w:styleId="TableNormal">
@@ -1611,6 +1604,18 @@
     <w:rPr>
       <w:color w:val="467886"/>
       <w:u w:val="single"/>
+    </w:rPr>
+  </w:style>
+  <w:style w:type="character" w:styleId="UnresolvedMention">
+    <w:name w:val="Unresolved Mention"/>
+    <w:basedOn w:val="DefaultParagraphFont"/>
+    <w:uiPriority w:val="99"/>
+    <w:semiHidden/>
+    <w:unhideWhenUsed/>
+    <w:rsid w:val="0043637E"/>
+    <w:rPr>
+      <w:color w:val="605E5C"/>
+      <w:shd w:val="clear" w:color="auto" w:fill="E1DFDD"/>
     </w:rPr>
   </w:style>
 </w:styles>
@@ -1912,6 +1917,15 @@
 </file>
 
 <file path=customXml/item1.xml><?xml version="1.0" encoding="utf-8"?>
+<?mso-contentType ?>
+<FormTemplates xmlns="http://schemas.microsoft.com/sharepoint/v3/contenttype/forms">
+  <Display>DocumentLibraryForm</Display>
+  <Edit>DocumentLibraryForm</Edit>
+  <New>DocumentLibraryForm</New>
+</FormTemplates>
+</file>
+
+<file path=customXml/item2.xml><?xml version="1.0" encoding="utf-8"?>
 <ct:contentTypeSchema xmlns:ct="http://schemas.microsoft.com/office/2006/metadata/contentType" xmlns:ma="http://schemas.microsoft.com/office/2006/metadata/properties/metaAttributes" ct:_="" ma:_="" ma:contentTypeName="Document" ma:contentTypeID="0x010100EBCF81B1E7F38C4299668018EEC4AA47" ma:contentTypeVersion="14" ma:contentTypeDescription="Create a new document." ma:contentTypeScope="" ma:versionID="c5ea8595ecaf7d9e99f0e229ec7f7e26">
   <xsd:schema xmlns:xsd="http://www.w3.org/2001/XMLSchema" xmlns:xs="http://www.w3.org/2001/XMLSchema" xmlns:p="http://schemas.microsoft.com/office/2006/metadata/properties" xmlns:ns3="dd3bf2d3-fc5f-449e-9597-3797e6ff58a9" xmlns:ns4="dc1b2980-1e21-4a51-87a9-271d1fdc8f67" targetNamespace="http://schemas.microsoft.com/office/2006/metadata/properties" ma:root="true" ma:fieldsID="b1901fe9eef9d9d5321720a42644fcd0" ns3:_="" ns4:_="">
     <xsd:import namespace="dd3bf2d3-fc5f-449e-9597-3797e6ff58a9"/>
@@ -2138,15 +2152,6 @@
 </ct:contentTypeSchema>
 </file>
 
-<file path=customXml/item2.xml><?xml version="1.0" encoding="utf-8"?>
-<?mso-contentType ?>
-<FormTemplates xmlns="http://schemas.microsoft.com/sharepoint/v3/contenttype/forms">
-  <Display>DocumentLibraryForm</Display>
-  <Edit>DocumentLibraryForm</Edit>
-  <New>DocumentLibraryForm</New>
-</FormTemplates>
-</file>
-
 <file path=customXml/item3.xml><?xml version="1.0" encoding="utf-8"?>
 <p:properties xmlns:p="http://schemas.microsoft.com/office/2006/metadata/properties" xmlns:xsi="http://www.w3.org/2001/XMLSchema-instance" xmlns:pc="http://schemas.microsoft.com/office/infopath/2007/PartnerControls">
   <documentManagement>
@@ -2156,6 +2161,14 @@
 </file>
 
 <file path=customXml/itemProps1.xml><?xml version="1.0" encoding="utf-8"?>
+<ds:datastoreItem xmlns:ds="http://schemas.openxmlformats.org/officeDocument/2006/customXml" ds:itemID="{B41605CD-B016-4D03-921E-CDD9974CAB3B}">
+  <ds:schemaRefs>
+    <ds:schemaRef ds:uri="http://schemas.microsoft.com/sharepoint/v3/contenttype/forms"/>
+  </ds:schemaRefs>
+</ds:datastoreItem>
+</file>
+
+<file path=customXml/itemProps2.xml><?xml version="1.0" encoding="utf-8"?>
 <ds:datastoreItem xmlns:ds="http://schemas.openxmlformats.org/officeDocument/2006/customXml" ds:itemID="{D782E01F-4B0F-44E6-9D12-D3EFB10F3BB2}">
   <ds:schemaRefs>
     <ds:schemaRef ds:uri="http://schemas.microsoft.com/office/2006/metadata/contentType"/>
@@ -2174,14 +2187,6 @@
 </ds:datastoreItem>
 </file>
 
-<file path=customXml/itemProps2.xml><?xml version="1.0" encoding="utf-8"?>
-<ds:datastoreItem xmlns:ds="http://schemas.openxmlformats.org/officeDocument/2006/customXml" ds:itemID="{B41605CD-B016-4D03-921E-CDD9974CAB3B}">
-  <ds:schemaRefs>
-    <ds:schemaRef ds:uri="http://schemas.microsoft.com/sharepoint/v3/contenttype/forms"/>
-  </ds:schemaRefs>
-</ds:datastoreItem>
-</file>
-
 <file path=customXml/itemProps3.xml><?xml version="1.0" encoding="utf-8"?>
 <ds:datastoreItem xmlns:ds="http://schemas.openxmlformats.org/officeDocument/2006/customXml" ds:itemID="{FD2F44E3-942F-4F01-B2DB-CE3CA8250F88}">
   <ds:schemaRefs>

</xml_diff>

<commit_message>
updated word file and added user flow chart
</commit_message>
<xml_diff>
--- a/NASA Hackathon - Embiggen your eyes.docx
+++ b/NASA Hackathon - Embiggen your eyes.docx
@@ -81,7 +81,29 @@
           <w:sz w:val="24"/>
           <w:szCs w:val="24"/>
         </w:rPr>
-        <w:t>: Nasa researchers cannot access details on the images without the need for a powerful machine that can read the data in the image.  </w:t>
+        <w:t xml:space="preserve">: Nasa researchers </w:t>
+      </w:r>
+      <w:r>
+        <w:rPr>
+          <w:sz w:val="24"/>
+          <w:szCs w:val="24"/>
+        </w:rPr>
+        <w:t>will have tons of FITS image data to analyse and categorize while AI can help with categorization by finding patterns and such the human input is always needed. This is time consuming but necessary in order to properly categorize celestial objects and make sure that any uncaught elements are addressed properly.</w:t>
+      </w:r>
+    </w:p>
+    <w:p>
+      <w:pPr>
+        <w:rPr>
+          <w:sz w:val="24"/>
+          <w:szCs w:val="24"/>
+        </w:rPr>
+      </w:pPr>
+      <w:r>
+        <w:rPr>
+          <w:sz w:val="24"/>
+          <w:szCs w:val="24"/>
+        </w:rPr>
+        <w:t>These images are too large for the average computer to read properly thus researchers can only rely on the personnel that has access to the machinery used by NASA.</w:t>
       </w:r>
     </w:p>
     <w:p>
@@ -105,22 +127,58 @@
           <w:sz w:val="24"/>
           <w:szCs w:val="24"/>
         </w:rPr>
-        <w:t xml:space="preserve">: Our solution is to create an application that can take large images and break them down into smaller readable images which are then put together in a 3D model like mold, inspired by google maps, that allows them to zoom in and out of the image as well as scroll through it. This allows them </w:t>
-      </w:r>
-    </w:p>
-    <w:p>
-      <w:pPr>
-        <w:rPr>
-          <w:sz w:val="24"/>
-          <w:szCs w:val="24"/>
-        </w:rPr>
-      </w:pPr>
-      <w:r>
-        <w:rPr>
-          <w:sz w:val="24"/>
-          <w:szCs w:val="24"/>
-        </w:rPr>
-        <w:t>to concentrate on the desired coordinates of the image so that they can analyse and find patterns. These coordinates can be saved and saved with comments and stored as bookmarks for the researchers for future reference.  </w:t>
+        <w:t xml:space="preserve">: Our solution is to create an application that can take large images and break them down into smaller readable images which are then put together in a 3D model like mold, inspired by google maps, that allows them to zoom in and out of the image as well as scroll through it. This </w:t>
+      </w:r>
+      <w:r>
+        <w:rPr>
+          <w:sz w:val="24"/>
+          <w:szCs w:val="24"/>
+        </w:rPr>
+        <w:t>is aimed at the general public that can use our application as a relaxing “find the object” game where they will be given pieces of a large image and asked to find and categorize objects after a short tutorial.</w:t>
+      </w:r>
+    </w:p>
+    <w:p>
+      <w:pPr>
+        <w:rPr>
+          <w:sz w:val="24"/>
+          <w:szCs w:val="24"/>
+        </w:rPr>
+      </w:pPr>
+      <w:r>
+        <w:rPr>
+          <w:sz w:val="24"/>
+          <w:szCs w:val="24"/>
+        </w:rPr>
+        <w:t>The categorization done by users will be stored in a large dataset that allows researchers to compare AI categorization to Human categorization</w:t>
+      </w:r>
+      <w:r>
+        <w:rPr>
+          <w:sz w:val="24"/>
+          <w:szCs w:val="24"/>
+        </w:rPr>
+        <w:t xml:space="preserve"> and document it.</w:t>
+      </w:r>
+      <w:r>
+        <w:rPr>
+          <w:sz w:val="24"/>
+          <w:szCs w:val="24"/>
+        </w:rPr>
+        <w:t xml:space="preserve"> </w:t>
+      </w:r>
+    </w:p>
+    <w:p>
+      <w:pPr>
+        <w:rPr>
+          <w:sz w:val="24"/>
+          <w:szCs w:val="24"/>
+        </w:rPr>
+      </w:pPr>
+      <w:r>
+        <w:rPr>
+          <w:sz w:val="24"/>
+          <w:szCs w:val="24"/>
+        </w:rPr>
+        <w:t>Similar projects have been made in the past such as BorderLine Science</w:t>
       </w:r>
     </w:p>
     <w:p>
@@ -144,20 +202,6 @@
           <w:sz w:val="24"/>
           <w:szCs w:val="24"/>
         </w:rPr>
-        <w:t xml:space="preserve"> Using uploaded images that will include the Right Ascension and Declination coordinates to geo reference the position in space and use that data to train an AI model to recognize “objects” in space and place them in the “map”. </w:t>
-      </w:r>
-      <w:r>
-        <w:rPr>
-          <w:sz w:val="24"/>
-          <w:szCs w:val="24"/>
-        </w:rPr>
-        <w:t xml:space="preserve"> AI implementation will also train model to recognize pattern in the same celestial space using different images.</w:t>
-      </w:r>
-      <w:r>
-        <w:rPr>
-          <w:sz w:val="24"/>
-          <w:szCs w:val="24"/>
-        </w:rPr>
         <w:t xml:space="preserve"> </w:t>
       </w:r>
     </w:p>
@@ -173,39 +217,7 @@
           <w:sz w:val="24"/>
           <w:szCs w:val="24"/>
         </w:rPr>
-        <w:t xml:space="preserve">This solution is aimed at Nasa’s study of </w:t>
-      </w:r>
-      <w:proofErr w:type="gramStart"/>
-      <w:r>
-        <w:rPr>
-          <w:sz w:val="24"/>
-          <w:szCs w:val="24"/>
-        </w:rPr>
-        <w:t>large scale</w:t>
-      </w:r>
-      <w:proofErr w:type="gramEnd"/>
-      <w:r>
-        <w:rPr>
-          <w:sz w:val="24"/>
-          <w:szCs w:val="24"/>
-        </w:rPr>
-        <w:t xml:space="preserve"> telescope images as of now as it helps navigate said image as well as study celestial objects at different resolution levels. However, it is not limited to the field. Such an application can be used for any field such as the medical field by exploring microscope images or </w:t>
-      </w:r>
-      <w:proofErr w:type="gramStart"/>
-      <w:r>
-        <w:rPr>
-          <w:sz w:val="24"/>
-          <w:szCs w:val="24"/>
-        </w:rPr>
-        <w:t>high resolution</w:t>
-      </w:r>
-      <w:proofErr w:type="gramEnd"/>
-      <w:r>
-        <w:rPr>
-          <w:sz w:val="24"/>
-          <w:szCs w:val="24"/>
-        </w:rPr>
-        <w:t xml:space="preserve"> medical scans,  or even the art and cultures field by allowing comparison at different zoom levels of artworks or study patterns of artifacts from ancient civilization (archeology). </w:t>
+        <w:t>This solution is aimed at Nasa’s study of large scale telescope images as of now as it helps navigate said image as well as study celestial objects at different resolution levels. However, it is not limited to the field. Such an application can be used for any field such as the medical field by exploring microscope images or high resolution medical scans,  or even the art and cultures field by allowing comparison at different zoom levels of artworks or study patterns of artifacts from ancient civilization (archeology). </w:t>
       </w:r>
     </w:p>
     <w:p>
@@ -257,7 +269,209 @@
           <w:sz w:val="24"/>
           <w:szCs w:val="24"/>
         </w:rPr>
+        <w:lastRenderedPageBreak/>
         <w:t> </w:t>
+      </w:r>
+    </w:p>
+    <w:p>
+      <w:pPr>
+        <w:rPr>
+          <w:sz w:val="24"/>
+          <w:szCs w:val="24"/>
+        </w:rPr>
+      </w:pPr>
+    </w:p>
+    <w:p>
+      <w:pPr>
+        <w:rPr>
+          <w:sz w:val="24"/>
+          <w:szCs w:val="24"/>
+        </w:rPr>
+      </w:pPr>
+    </w:p>
+    <w:p>
+      <w:pPr>
+        <w:rPr>
+          <w:sz w:val="24"/>
+          <w:szCs w:val="24"/>
+        </w:rPr>
+      </w:pPr>
+    </w:p>
+    <w:p>
+      <w:pPr>
+        <w:rPr>
+          <w:sz w:val="24"/>
+          <w:szCs w:val="24"/>
+        </w:rPr>
+      </w:pPr>
+    </w:p>
+    <w:p>
+      <w:pPr>
+        <w:rPr>
+          <w:sz w:val="24"/>
+          <w:szCs w:val="24"/>
+        </w:rPr>
+      </w:pPr>
+      <w:r>
+        <w:rPr>
+          <w:noProof/>
+          <w:sz w:val="24"/>
+          <w:szCs w:val="24"/>
+        </w:rPr>
+        <w:drawing>
+          <wp:inline distT="0" distB="0" distL="0" distR="0" wp14:anchorId="7C52F90D" wp14:editId="53000972">
+            <wp:extent cx="6714638" cy="5373946"/>
+            <wp:effectExtent l="0" t="0" r="0" b="0"/>
+            <wp:docPr id="70946565" name="Picture 1" descr="A screenshot of a computer screen"/>
+            <wp:cNvGraphicFramePr>
+              <a:graphicFrameLocks xmlns:a="http://schemas.openxmlformats.org/drawingml/2006/main" noChangeAspect="1"/>
+            </wp:cNvGraphicFramePr>
+            <a:graphic xmlns:a="http://schemas.openxmlformats.org/drawingml/2006/main">
+              <a:graphicData uri="http://schemas.openxmlformats.org/drawingml/2006/picture">
+                <pic:pic xmlns:pic="http://schemas.openxmlformats.org/drawingml/2006/picture">
+                  <pic:nvPicPr>
+                    <pic:cNvPr id="70946565" name="Picture 1" descr="A screenshot of a computer screen"/>
+                    <pic:cNvPicPr/>
+                  </pic:nvPicPr>
+                  <pic:blipFill>
+                    <a:blip r:embed="rId8">
+                      <a:extLst>
+                        <a:ext uri="{28A0092B-C50C-407E-A947-70E740481C1C}">
+                          <a14:useLocalDpi xmlns:a14="http://schemas.microsoft.com/office/drawing/2010/main" val="0"/>
+                        </a:ext>
+                      </a:extLst>
+                    </a:blip>
+                    <a:stretch>
+                      <a:fillRect/>
+                    </a:stretch>
+                  </pic:blipFill>
+                  <pic:spPr>
+                    <a:xfrm>
+                      <a:off x="0" y="0"/>
+                      <a:ext cx="6734578" cy="5389905"/>
+                    </a:xfrm>
+                    <a:prstGeom prst="rect">
+                      <a:avLst/>
+                    </a:prstGeom>
+                  </pic:spPr>
+                </pic:pic>
+              </a:graphicData>
+            </a:graphic>
+          </wp:inline>
+        </w:drawing>
+      </w:r>
+    </w:p>
+    <w:p>
+      <w:pPr>
+        <w:rPr>
+          <w:sz w:val="24"/>
+          <w:szCs w:val="24"/>
+        </w:rPr>
+      </w:pPr>
+      <w:r>
+        <w:rPr>
+          <w:sz w:val="24"/>
+          <w:szCs w:val="24"/>
+        </w:rPr>
+        <w:br w:type="page"/>
+      </w:r>
+      <w:r>
+        <w:rPr>
+          <w:noProof/>
+          <w:sz w:val="24"/>
+          <w:szCs w:val="24"/>
+        </w:rPr>
+        <w:lastRenderedPageBreak/>
+        <w:drawing>
+          <wp:inline distT="0" distB="0" distL="0" distR="0" wp14:anchorId="6249EEDB" wp14:editId="743782D3">
+            <wp:extent cx="6636058" cy="2847975"/>
+            <wp:effectExtent l="0" t="0" r="0" b="0"/>
+            <wp:docPr id="731073874" name="Picture 2" descr="A diagram of a challenge&#10;&#10;AI-generated content may be incorrect."/>
+            <wp:cNvGraphicFramePr>
+              <a:graphicFrameLocks xmlns:a="http://schemas.openxmlformats.org/drawingml/2006/main" noChangeAspect="1"/>
+            </wp:cNvGraphicFramePr>
+            <a:graphic xmlns:a="http://schemas.openxmlformats.org/drawingml/2006/main">
+              <a:graphicData uri="http://schemas.openxmlformats.org/drawingml/2006/picture">
+                <pic:pic xmlns:pic="http://schemas.openxmlformats.org/drawingml/2006/picture">
+                  <pic:nvPicPr>
+                    <pic:cNvPr id="731073874" name="Picture 2" descr="A diagram of a challenge&#10;&#10;AI-generated content may be incorrect."/>
+                    <pic:cNvPicPr/>
+                  </pic:nvPicPr>
+                  <pic:blipFill>
+                    <a:blip r:embed="rId9">
+                      <a:extLst>
+                        <a:ext uri="{28A0092B-C50C-407E-A947-70E740481C1C}">
+                          <a14:useLocalDpi xmlns:a14="http://schemas.microsoft.com/office/drawing/2010/main" val="0"/>
+                        </a:ext>
+                      </a:extLst>
+                    </a:blip>
+                    <a:stretch>
+                      <a:fillRect/>
+                    </a:stretch>
+                  </pic:blipFill>
+                  <pic:spPr>
+                    <a:xfrm>
+                      <a:off x="0" y="0"/>
+                      <a:ext cx="6638212" cy="2848899"/>
+                    </a:xfrm>
+                    <a:prstGeom prst="rect">
+                      <a:avLst/>
+                    </a:prstGeom>
+                  </pic:spPr>
+                </pic:pic>
+              </a:graphicData>
+            </a:graphic>
+          </wp:inline>
+        </w:drawing>
+      </w:r>
+    </w:p>
+    <w:p>
+      <w:pPr>
+        <w:rPr>
+          <w:sz w:val="24"/>
+          <w:szCs w:val="24"/>
+        </w:rPr>
+      </w:pPr>
+      <w:r>
+        <w:rPr>
+          <w:sz w:val="24"/>
+          <w:szCs w:val="24"/>
+        </w:rPr>
+        <w:drawing>
+          <wp:inline distT="0" distB="0" distL="0" distR="0" wp14:anchorId="5FB57980" wp14:editId="3C18178C">
+            <wp:extent cx="6628097" cy="3105150"/>
+            <wp:effectExtent l="0" t="0" r="1905" b="0"/>
+            <wp:docPr id="1805501515" name="Picture 1" descr="A screenshot of a computer&#10;&#10;AI-generated content may be incorrect."/>
+            <wp:cNvGraphicFramePr>
+              <a:graphicFrameLocks xmlns:a="http://schemas.openxmlformats.org/drawingml/2006/main" noChangeAspect="1"/>
+            </wp:cNvGraphicFramePr>
+            <a:graphic xmlns:a="http://schemas.openxmlformats.org/drawingml/2006/main">
+              <a:graphicData uri="http://schemas.openxmlformats.org/drawingml/2006/picture">
+                <pic:pic xmlns:pic="http://schemas.openxmlformats.org/drawingml/2006/picture">
+                  <pic:nvPicPr>
+                    <pic:cNvPr id="1805501515" name="Picture 1" descr="A screenshot of a computer&#10;&#10;AI-generated content may be incorrect."/>
+                    <pic:cNvPicPr/>
+                  </pic:nvPicPr>
+                  <pic:blipFill>
+                    <a:blip r:embed="rId10"/>
+                    <a:stretch>
+                      <a:fillRect/>
+                    </a:stretch>
+                  </pic:blipFill>
+                  <pic:spPr>
+                    <a:xfrm>
+                      <a:off x="0" y="0"/>
+                      <a:ext cx="6637096" cy="3109366"/>
+                    </a:xfrm>
+                    <a:prstGeom prst="rect">
+                      <a:avLst/>
+                    </a:prstGeom>
+                  </pic:spPr>
+                </pic:pic>
+              </a:graphicData>
+            </a:graphic>
+          </wp:inline>
+        </w:drawing>
       </w:r>
     </w:p>
     <w:p>
@@ -314,7 +528,7 @@
           <w:sz w:val="24"/>
           <w:szCs w:val="24"/>
         </w:rPr>
-        <w:t>Zoom in/out without losing resolution </w:t>
+        <w:t xml:space="preserve">Zoom in/out </w:t>
       </w:r>
     </w:p>
     <w:p>
@@ -336,6 +550,13 @@
         </w:rPr>
         <w:t>Save coordinates with notes </w:t>
       </w:r>
+      <w:r>
+        <w:rPr>
+          <w:sz w:val="24"/>
+          <w:szCs w:val="24"/>
+        </w:rPr>
+        <w:t>and categorization</w:t>
+      </w:r>
     </w:p>
     <w:p>
       <w:pPr>
@@ -354,7 +575,7 @@
           <w:sz w:val="24"/>
           <w:szCs w:val="24"/>
         </w:rPr>
-        <w:t>Login </w:t>
+        <w:t>Load progress -&gt; finding patterns found by the ai</w:t>
       </w:r>
     </w:p>
     <w:p>
@@ -374,7 +595,7 @@
           <w:sz w:val="24"/>
           <w:szCs w:val="24"/>
         </w:rPr>
-        <w:t>Get the size of different space bodies (function with parameters of info we don’t know for scale calculations) </w:t>
+        <w:t>Login </w:t>
       </w:r>
     </w:p>
     <w:p>
@@ -394,7 +615,14 @@
           <w:sz w:val="24"/>
           <w:szCs w:val="24"/>
         </w:rPr>
-        <w:t>Free to use for both researchers and interested people such as students </w:t>
+        <w:t xml:space="preserve">Free to use for both researchers and </w:t>
+      </w:r>
+      <w:r>
+        <w:rPr>
+          <w:sz w:val="24"/>
+          <w:szCs w:val="24"/>
+        </w:rPr>
+        <w:t>users.</w:t>
       </w:r>
     </w:p>
     <w:p>
@@ -414,23 +642,14 @@
           <w:sz w:val="24"/>
           <w:szCs w:val="24"/>
         </w:rPr>
-        <w:t xml:space="preserve">The solution is expandable to multiple fields and </w:t>
-      </w:r>
-      <w:proofErr w:type="gramStart"/>
-      <w:r>
-        <w:rPr>
-          <w:sz w:val="24"/>
-          <w:szCs w:val="24"/>
-        </w:rPr>
-        <w:t>has the opportunity to</w:t>
-      </w:r>
-      <w:proofErr w:type="gramEnd"/>
-      <w:r>
-        <w:rPr>
-          <w:sz w:val="24"/>
-          <w:szCs w:val="24"/>
-        </w:rPr>
-        <w:t xml:space="preserve"> grow</w:t>
+        <w:t>The solution is expandable to multiple fields and has the opportunity to grow</w:t>
+      </w:r>
+      <w:r>
+        <w:rPr>
+          <w:sz w:val="24"/>
+          <w:szCs w:val="24"/>
+        </w:rPr>
+        <w:t>.</w:t>
       </w:r>
     </w:p>
     <w:p>
@@ -450,10 +669,166 @@
     </w:p>
     <w:p>
       <w:pPr>
+        <w:rPr>
+          <w:sz w:val="24"/>
+          <w:szCs w:val="24"/>
+        </w:rPr>
+      </w:pPr>
+      <w:r>
+        <w:rPr>
+          <w:sz w:val="24"/>
+          <w:szCs w:val="24"/>
+        </w:rPr>
+        <w:br w:type="page"/>
+      </w:r>
+    </w:p>
+    <w:p>
+      <w:pPr>
         <w:pStyle w:val="Heading2"/>
       </w:pPr>
       <w:r>
+        <w:lastRenderedPageBreak/>
+        <w:t>Challenges: </w:t>
+      </w:r>
+    </w:p>
+    <w:p>
+      <w:pPr>
+        <w:rPr>
+          <w:sz w:val="24"/>
+          <w:szCs w:val="24"/>
+        </w:rPr>
+      </w:pPr>
+      <w:r>
+        <w:rPr>
+          <w:sz w:val="24"/>
+          <w:szCs w:val="24"/>
+        </w:rPr>
+        <w:t>What is the best way to zoom into an image without losing quality and keep the same high resolution? </w:t>
+      </w:r>
+    </w:p>
+    <w:p>
+      <w:pPr>
+        <w:rPr>
+          <w:sz w:val="24"/>
+          <w:szCs w:val="24"/>
+        </w:rPr>
+      </w:pPr>
+      <w:r>
+        <w:rPr>
+          <w:sz w:val="24"/>
+          <w:szCs w:val="24"/>
+        </w:rPr>
+        <w:t>How can one locate themselves in the image, how to use coordinates on space? -&gt; Using geo-referencing points. </w:t>
+      </w:r>
+      <w:r>
+        <w:rPr>
+          <w:sz w:val="24"/>
+          <w:szCs w:val="24"/>
+        </w:rPr>
+        <w:t>-&gt; FITS images provide celestial coordinates</w:t>
+      </w:r>
+    </w:p>
+    <w:p>
+      <w:pPr>
+        <w:rPr>
+          <w:sz w:val="24"/>
+          <w:szCs w:val="24"/>
+        </w:rPr>
+      </w:pPr>
+      <w:r>
+        <w:rPr>
+          <w:sz w:val="24"/>
+          <w:szCs w:val="24"/>
+        </w:rPr>
+        <w:t> </w:t>
+      </w:r>
+    </w:p>
+    <w:p>
+      <w:pPr>
+        <w:rPr>
+          <w:sz w:val="24"/>
+          <w:szCs w:val="24"/>
+        </w:rPr>
+      </w:pPr>
+      <w:r>
+        <w:rPr>
+          <w:sz w:val="24"/>
+          <w:szCs w:val="24"/>
+        </w:rPr>
+        <w:br w:type="page"/>
+      </w:r>
+    </w:p>
+    <w:p>
+      <w:pPr>
+        <w:rPr>
+          <w:sz w:val="24"/>
+          <w:szCs w:val="24"/>
+        </w:rPr>
+      </w:pPr>
+    </w:p>
+    <w:p>
+      <w:pPr>
+        <w:pStyle w:val="Heading2"/>
+      </w:pPr>
+      <w:r>
+        <w:t>Additional Notes:</w:t>
+      </w:r>
+    </w:p>
+    <w:p>
+      <w:pPr>
+        <w:rPr>
+          <w:sz w:val="24"/>
+          <w:szCs w:val="24"/>
+        </w:rPr>
+      </w:pPr>
+      <w:r>
+        <w:rPr>
+          <w:sz w:val="24"/>
+          <w:szCs w:val="24"/>
+        </w:rPr>
+        <w:t xml:space="preserve">FITS reader is better for analytics and advanced research however it takes more storage and </w:t>
+      </w:r>
+      <w:r>
+        <w:rPr>
+          <w:sz w:val="24"/>
+          <w:szCs w:val="24"/>
+        </w:rPr>
+        <w:t>power</w:t>
+      </w:r>
+      <w:r>
+        <w:rPr>
+          <w:sz w:val="24"/>
+          <w:szCs w:val="24"/>
+        </w:rPr>
+        <w:t xml:space="preserve"> so for a simple solution as of the one for today we will be using jsFITS I/O as it is more compatible with the web and Nodejs the use of FITS reader has been discussed for future implementations</w:t>
+      </w:r>
+    </w:p>
+    <w:p>
+      <w:pPr>
+        <w:pStyle w:val="Heading2"/>
+      </w:pPr>
+      <w:r>
+        <w:rPr>
+          <w:sz w:val="24"/>
+          <w:szCs w:val="24"/>
+        </w:rPr>
+        <w:br w:type="page"/>
+      </w:r>
+      <w:r>
+        <w:lastRenderedPageBreak/>
         <w:t>Resources: </w:t>
+      </w:r>
+    </w:p>
+    <w:p>
+      <w:pPr>
+        <w:pStyle w:val="ListParagraph"/>
+        <w:numPr>
+          <w:ilvl w:val="0"/>
+          <w:numId w:val="4"/>
+        </w:numPr>
+      </w:pPr>
+      <w:r>
+        <w:t>NirCam</w:t>
       </w:r>
     </w:p>
     <w:p>
@@ -468,21 +843,12 @@
           <w:szCs w:val="24"/>
         </w:rPr>
       </w:pPr>
-      <w:proofErr w:type="spellStart"/>
-      <w:r>
-        <w:rPr>
-          <w:sz w:val="24"/>
-          <w:szCs w:val="24"/>
-        </w:rPr>
-        <w:t>OpenSeaDragon</w:t>
-      </w:r>
-      <w:proofErr w:type="spellEnd"/>
-      <w:r>
-        <w:rPr>
-          <w:sz w:val="24"/>
-          <w:szCs w:val="24"/>
-        </w:rPr>
-        <w:t xml:space="preserve"> (like Leaflet, but better) </w:t>
+      <w:r>
+        <w:rPr>
+          <w:sz w:val="24"/>
+          <w:szCs w:val="24"/>
+        </w:rPr>
+        <w:t>OpenSeaDragon (like Leaflet, but better) </w:t>
       </w:r>
     </w:p>
     <w:p>
@@ -575,7 +941,6 @@
           <w:szCs w:val="24"/>
         </w:rPr>
       </w:pPr>
-      <w:proofErr w:type="spellStart"/>
       <w:r>
         <w:rPr>
           <w:sz w:val="24"/>
@@ -583,7 +948,6 @@
         </w:rPr>
         <w:t>Deepseek</w:t>
       </w:r>
-      <w:proofErr w:type="spellEnd"/>
     </w:p>
     <w:p>
       <w:pPr>
@@ -654,21 +1018,12 @@
           <w:szCs w:val="24"/>
         </w:rPr>
       </w:pPr>
-      <w:proofErr w:type="spellStart"/>
-      <w:r>
-        <w:rPr>
-          <w:sz w:val="24"/>
-          <w:szCs w:val="24"/>
-        </w:rPr>
-        <w:t>jsFITS</w:t>
-      </w:r>
-      <w:proofErr w:type="spellEnd"/>
-      <w:r>
-        <w:rPr>
-          <w:sz w:val="24"/>
-          <w:szCs w:val="24"/>
-        </w:rPr>
-        <w:t xml:space="preserve"> I/O library</w:t>
+      <w:r>
+        <w:rPr>
+          <w:sz w:val="24"/>
+          <w:szCs w:val="24"/>
+        </w:rPr>
+        <w:t>jsFITS I/O library</w:t>
       </w:r>
     </w:p>
     <w:p>
@@ -794,7 +1149,7 @@
         </w:rPr>
         <w:t xml:space="preserve">How to handle datasets-&gt; open data and information portal government of Canada: </w:t>
       </w:r>
-      <w:hyperlink r:id="rId8" w:tgtFrame="_blank" w:history="1">
+      <w:hyperlink r:id="rId11" w:tgtFrame="_blank" w:history="1">
         <w:r>
           <w:rPr>
             <w:rStyle w:val="Hyperlink"/>
@@ -954,94 +1309,31 @@
     </w:p>
     <w:p>
       <w:pPr>
-        <w:rPr>
-          <w:sz w:val="24"/>
-          <w:szCs w:val="24"/>
-        </w:rPr>
-      </w:pPr>
-      <w:r>
-        <w:rPr>
-          <w:sz w:val="24"/>
-          <w:szCs w:val="24"/>
-        </w:rPr>
-        <w:br w:type="page"/>
-      </w:r>
-    </w:p>
-    <w:p>
-      <w:pPr>
-        <w:pStyle w:val="Heading2"/>
-      </w:pPr>
-      <w:r>
-        <w:lastRenderedPageBreak/>
-        <w:t>Challenges: </w:t>
-      </w:r>
-    </w:p>
-    <w:p>
-      <w:pPr>
-        <w:rPr>
-          <w:sz w:val="24"/>
-          <w:szCs w:val="24"/>
-        </w:rPr>
-      </w:pPr>
-      <w:r>
-        <w:rPr>
-          <w:sz w:val="24"/>
-          <w:szCs w:val="24"/>
-        </w:rPr>
-        <w:t>What is the best way to zoom into an image without losing quality and keep the same high resolution? </w:t>
-      </w:r>
-    </w:p>
-    <w:p>
-      <w:pPr>
-        <w:rPr>
-          <w:sz w:val="24"/>
-          <w:szCs w:val="24"/>
-        </w:rPr>
-      </w:pPr>
-      <w:r>
-        <w:rPr>
-          <w:sz w:val="24"/>
-          <w:szCs w:val="24"/>
-        </w:rPr>
-        <w:t>How can one locate themselves in the image, how to use coordinates on space? -&gt; Using geo-referencing points. </w:t>
-      </w:r>
-      <w:r>
-        <w:rPr>
-          <w:sz w:val="24"/>
-          <w:szCs w:val="24"/>
-        </w:rPr>
-        <w:t>-&gt; FITS images provide celestial coordinates</w:t>
-      </w:r>
-    </w:p>
-    <w:p>
-      <w:pPr>
-        <w:rPr>
-          <w:sz w:val="24"/>
-          <w:szCs w:val="24"/>
-        </w:rPr>
-      </w:pPr>
-      <w:r>
-        <w:rPr>
-          <w:sz w:val="24"/>
-          <w:szCs w:val="24"/>
-        </w:rPr>
-        <w:t> </w:t>
-      </w:r>
-    </w:p>
-    <w:p>
-      <w:pPr>
-        <w:rPr>
-          <w:sz w:val="24"/>
-          <w:szCs w:val="24"/>
-        </w:rPr>
-      </w:pPr>
-      <w:r>
-        <w:rPr>
-          <w:sz w:val="24"/>
-          <w:szCs w:val="24"/>
-        </w:rPr>
-        <w:br w:type="page"/>
-      </w:r>
+        <w:pStyle w:val="ListParagraph"/>
+        <w:numPr>
+          <w:ilvl w:val="0"/>
+          <w:numId w:val="2"/>
+        </w:numPr>
+        <w:rPr>
+          <w:sz w:val="24"/>
+          <w:szCs w:val="24"/>
+        </w:rPr>
+      </w:pPr>
+      <w:r>
+        <w:rPr>
+          <w:sz w:val="24"/>
+          <w:szCs w:val="24"/>
+        </w:rPr>
+        <w:t>European Space Agency</w:t>
+      </w:r>
+    </w:p>
+    <w:p>
+      <w:pPr>
+        <w:rPr>
+          <w:sz w:val="24"/>
+          <w:szCs w:val="24"/>
+        </w:rPr>
+      </w:pPr>
     </w:p>
     <w:p>
       <w:pPr>
@@ -1170,7 +1462,6 @@
           <w:szCs w:val="24"/>
         </w:rPr>
       </w:pPr>
-      <w:proofErr w:type="spellStart"/>
       <w:r>
         <w:rPr>
           <w:i/>
@@ -1178,9 +1469,23 @@
           <w:sz w:val="24"/>
           <w:szCs w:val="24"/>
         </w:rPr>
-        <w:t>Paralex</w:t>
-      </w:r>
-      <w:proofErr w:type="spellEnd"/>
+        <w:t>Paralex/parallax method to measure objects nearby</w:t>
+      </w:r>
+      <w:r>
+        <w:rPr>
+          <w:sz w:val="24"/>
+          <w:szCs w:val="24"/>
+        </w:rPr>
+        <w:t> </w:t>
+      </w:r>
+    </w:p>
+    <w:p>
+      <w:pPr>
+        <w:rPr>
+          <w:sz w:val="24"/>
+          <w:szCs w:val="24"/>
+        </w:rPr>
+      </w:pPr>
       <w:r>
         <w:rPr>
           <w:i/>
@@ -1188,7 +1493,7 @@
           <w:sz w:val="24"/>
           <w:szCs w:val="24"/>
         </w:rPr>
-        <w:t>/parallax method to measure objects nearby</w:t>
+        <w:t>With just the angles, you can reference objects in the sky and map</w:t>
       </w:r>
       <w:r>
         <w:rPr>
@@ -1212,7 +1517,8 @@
           <w:sz w:val="24"/>
           <w:szCs w:val="24"/>
         </w:rPr>
-        <w:t>With just the angles, you can reference objects in the sky and map</w:t>
+        <w:lastRenderedPageBreak/>
+        <w:t>------------------------------------------------------------------------------------------</w:t>
       </w:r>
       <w:r>
         <w:rPr>
@@ -1221,38 +1527,6 @@
         </w:rPr>
         <w:t> </w:t>
       </w:r>
-    </w:p>
-    <w:p>
-      <w:pPr>
-        <w:rPr>
-          <w:sz w:val="24"/>
-          <w:szCs w:val="24"/>
-        </w:rPr>
-      </w:pPr>
-      <w:r>
-        <w:rPr>
-          <w:i/>
-          <w:iCs/>
-          <w:sz w:val="24"/>
-          <w:szCs w:val="24"/>
-        </w:rPr>
-        <w:t>------------------------------------------------------------------------------------------</w:t>
-      </w:r>
-      <w:r>
-        <w:rPr>
-          <w:sz w:val="24"/>
-          <w:szCs w:val="24"/>
-        </w:rPr>
-        <w:t> </w:t>
-      </w:r>
-    </w:p>
-    <w:p>
-      <w:pPr>
-        <w:rPr>
-          <w:sz w:val="24"/>
-          <w:szCs w:val="24"/>
-        </w:rPr>
-      </w:pPr>
     </w:p>
     <w:sectPr>
       <w:pgSz w:w="12240" w:h="15840"/>
@@ -1285,6 +1559,119 @@
 <file path=word/numbering.xml><?xml version="1.0" encoding="utf-8"?>
 <w:numbering xmlns:wpc="http://schemas.microsoft.com/office/word/2010/wordprocessingCanvas" xmlns:cx="http://schemas.microsoft.com/office/drawing/2014/chartex" xmlns:cx1="http://schemas.microsoft.com/office/drawing/2015/9/8/chartex" xmlns:cx2="http://schemas.microsoft.com/office/drawing/2015/10/21/chartex" xmlns:cx3="http://schemas.microsoft.com/office/drawing/2016/5/9/chartex" xmlns:cx4="http://schemas.microsoft.com/office/drawing/2016/5/10/chartex" xmlns:cx5="http://schemas.microsoft.com/office/drawing/2016/5/11/chartex" xmlns:cx6="http://schemas.microsoft.com/office/drawing/2016/5/12/chartex" xmlns:cx7="http://schemas.microsoft.com/office/drawing/2016/5/13/chartex" xmlns:cx8="http://schemas.microsoft.com/office/drawing/2016/5/14/chartex" xmlns:mc="http://schemas.openxmlformats.org/markup-compatibility/2006" xmlns:aink="http://schemas.microsoft.com/office/drawing/2016/ink" xmlns:am3d="http://schemas.microsoft.com/office/drawing/2017/model3d" xmlns:o="urn:schemas-microsoft-com:office:office" xmlns:oel="http://schemas.microsoft.com/office/2019/extlst" xmlns:r="http://schemas.openxmlformats.org/officeDocument/2006/relationships" xmlns:m="http://schemas.openxmlformats.org/officeDocument/2006/math" xmlns:v="urn:schemas-microsoft-com:vml" xmlns:wp14="http://schemas.microsoft.com/office/word/2010/wordprocessingDrawing" xmlns:wp="http://schemas.openxmlformats.org/drawingml/2006/wordprocessingDrawing" xmlns:w10="urn:schemas-microsoft-com:office:word" xmlns:w="http://schemas.openxmlformats.org/wordprocessingml/2006/main" xmlns:w14="http://schemas.microsoft.com/office/word/2010/wordml" xmlns:w15="http://schemas.microsoft.com/office/word/2012/wordml" xmlns:w16cex="http://schemas.microsoft.com/office/word/2018/wordml/cex" xmlns:w16cid="http://schemas.microsoft.com/office/word/2016/wordml/cid" xmlns:w16="http://schemas.microsoft.com/office/word/2018/wordml" xmlns:w16du="http://schemas.microsoft.com/office/word/2023/wordml/word16du" xmlns:w16sdtdh="http://schemas.microsoft.com/office/word/2020/wordml/sdtdatahash" xmlns:w16sdtfl="http://schemas.microsoft.com/office/word/2024/wordml/sdtformatlock" xmlns:w16se="http://schemas.microsoft.com/office/word/2015/wordml/symex" xmlns:wpg="http://schemas.microsoft.com/office/word/2010/wordprocessingGroup" xmlns:wpi="http://schemas.microsoft.com/office/word/2010/wordprocessingInk" xmlns:wne="http://schemas.microsoft.com/office/word/2006/wordml" xmlns:wps="http://schemas.microsoft.com/office/word/2010/wordprocessingShape" mc:Ignorable="w14 w15 w16se w16cid w16 w16cex w16sdtdh w16sdtfl w16du wp14">
   <w:abstractNum w:abstractNumId="0" w15:restartNumberingAfterBreak="0">
+    <w:nsid w:val="04D4722D"/>
+    <w:multiLevelType w:val="hybridMultilevel"/>
+    <w:tmpl w:val="07E6845A"/>
+    <w:lvl w:ilvl="0" w:tplc="10090001">
+      <w:start w:val="1"/>
+      <w:numFmt w:val="bullet"/>
+      <w:lvlText w:val=""/>
+      <w:lvlJc w:val="left"/>
+      <w:pPr>
+        <w:ind w:left="720" w:hanging="360"/>
+      </w:pPr>
+      <w:rPr>
+        <w:rFonts w:ascii="Symbol" w:hAnsi="Symbol" w:hint="default"/>
+      </w:rPr>
+    </w:lvl>
+    <w:lvl w:ilvl="1" w:tplc="10090003" w:tentative="1">
+      <w:start w:val="1"/>
+      <w:numFmt w:val="bullet"/>
+      <w:lvlText w:val="o"/>
+      <w:lvlJc w:val="left"/>
+      <w:pPr>
+        <w:ind w:left="1440" w:hanging="360"/>
+      </w:pPr>
+      <w:rPr>
+        <w:rFonts w:ascii="Courier New" w:hAnsi="Courier New" w:cs="Courier New" w:hint="default"/>
+      </w:rPr>
+    </w:lvl>
+    <w:lvl w:ilvl="2" w:tplc="10090005" w:tentative="1">
+      <w:start w:val="1"/>
+      <w:numFmt w:val="bullet"/>
+      <w:lvlText w:val=""/>
+      <w:lvlJc w:val="left"/>
+      <w:pPr>
+        <w:ind w:left="2160" w:hanging="360"/>
+      </w:pPr>
+      <w:rPr>
+        <w:rFonts w:ascii="Wingdings" w:hAnsi="Wingdings" w:hint="default"/>
+      </w:rPr>
+    </w:lvl>
+    <w:lvl w:ilvl="3" w:tplc="10090001" w:tentative="1">
+      <w:start w:val="1"/>
+      <w:numFmt w:val="bullet"/>
+      <w:lvlText w:val=""/>
+      <w:lvlJc w:val="left"/>
+      <w:pPr>
+        <w:ind w:left="2880" w:hanging="360"/>
+      </w:pPr>
+      <w:rPr>
+        <w:rFonts w:ascii="Symbol" w:hAnsi="Symbol" w:hint="default"/>
+      </w:rPr>
+    </w:lvl>
+    <w:lvl w:ilvl="4" w:tplc="10090003" w:tentative="1">
+      <w:start w:val="1"/>
+      <w:numFmt w:val="bullet"/>
+      <w:lvlText w:val="o"/>
+      <w:lvlJc w:val="left"/>
+      <w:pPr>
+        <w:ind w:left="3600" w:hanging="360"/>
+      </w:pPr>
+      <w:rPr>
+        <w:rFonts w:ascii="Courier New" w:hAnsi="Courier New" w:cs="Courier New" w:hint="default"/>
+      </w:rPr>
+    </w:lvl>
+    <w:lvl w:ilvl="5" w:tplc="10090005" w:tentative="1">
+      <w:start w:val="1"/>
+      <w:numFmt w:val="bullet"/>
+      <w:lvlText w:val=""/>
+      <w:lvlJc w:val="left"/>
+      <w:pPr>
+        <w:ind w:left="4320" w:hanging="360"/>
+      </w:pPr>
+      <w:rPr>
+        <w:rFonts w:ascii="Wingdings" w:hAnsi="Wingdings" w:hint="default"/>
+      </w:rPr>
+    </w:lvl>
+    <w:lvl w:ilvl="6" w:tplc="10090001" w:tentative="1">
+      <w:start w:val="1"/>
+      <w:numFmt w:val="bullet"/>
+      <w:lvlText w:val=""/>
+      <w:lvlJc w:val="left"/>
+      <w:pPr>
+        <w:ind w:left="5040" w:hanging="360"/>
+      </w:pPr>
+      <w:rPr>
+        <w:rFonts w:ascii="Symbol" w:hAnsi="Symbol" w:hint="default"/>
+      </w:rPr>
+    </w:lvl>
+    <w:lvl w:ilvl="7" w:tplc="10090003" w:tentative="1">
+      <w:start w:val="1"/>
+      <w:numFmt w:val="bullet"/>
+      <w:lvlText w:val="o"/>
+      <w:lvlJc w:val="left"/>
+      <w:pPr>
+        <w:ind w:left="5760" w:hanging="360"/>
+      </w:pPr>
+      <w:rPr>
+        <w:rFonts w:ascii="Courier New" w:hAnsi="Courier New" w:cs="Courier New" w:hint="default"/>
+      </w:rPr>
+    </w:lvl>
+    <w:lvl w:ilvl="8" w:tplc="10090005" w:tentative="1">
+      <w:start w:val="1"/>
+      <w:numFmt w:val="bullet"/>
+      <w:lvlText w:val=""/>
+      <w:lvlJc w:val="left"/>
+      <w:pPr>
+        <w:ind w:left="6480" w:hanging="360"/>
+      </w:pPr>
+      <w:rPr>
+        <w:rFonts w:ascii="Wingdings" w:hAnsi="Wingdings" w:hint="default"/>
+      </w:rPr>
+    </w:lvl>
+  </w:abstractNum>
+  <w:abstractNum w:abstractNumId="1" w15:restartNumberingAfterBreak="0">
     <w:nsid w:val="10107430"/>
     <w:multiLevelType w:val="hybridMultilevel"/>
     <w:tmpl w:val="A5DC826C"/>
@@ -1396,7 +1783,7 @@
       </w:rPr>
     </w:lvl>
   </w:abstractNum>
-  <w:abstractNum w:abstractNumId="1" w15:restartNumberingAfterBreak="0">
+  <w:abstractNum w:abstractNumId="2" w15:restartNumberingAfterBreak="0">
     <w:nsid w:val="223042D1"/>
     <w:multiLevelType w:val="hybridMultilevel"/>
     <w:tmpl w:val="18EED2B8"/>
@@ -1509,7 +1896,7 @@
       </w:rPr>
     </w:lvl>
   </w:abstractNum>
-  <w:abstractNum w:abstractNumId="2" w15:restartNumberingAfterBreak="0">
+  <w:abstractNum w:abstractNumId="3" w15:restartNumberingAfterBreak="0">
     <w:nsid w:val="2579529A"/>
     <w:multiLevelType w:val="hybridMultilevel"/>
     <w:tmpl w:val="71E6F7B4"/>
@@ -1623,13 +2010,16 @@
     </w:lvl>
   </w:abstractNum>
   <w:num w:numId="1" w16cid:durableId="754472071">
-    <w:abstractNumId w:val="0"/>
+    <w:abstractNumId w:val="1"/>
   </w:num>
   <w:num w:numId="2" w16cid:durableId="400297091">
+    <w:abstractNumId w:val="3"/>
+  </w:num>
+  <w:num w:numId="3" w16cid:durableId="1478761931">
     <w:abstractNumId w:val="2"/>
   </w:num>
-  <w:num w:numId="3" w16cid:durableId="1478761931">
-    <w:abstractNumId w:val="1"/>
+  <w:num w:numId="4" w16cid:durableId="8413643">
+    <w:abstractNumId w:val="0"/>
   </w:num>
 </w:numbering>
 </file>

</xml_diff>

<commit_message>
clean uo word file
</commit_message>
<xml_diff>
--- a/NASA Hackathon - Embiggen your eyes.docx
+++ b/NASA Hackathon - Embiggen your eyes.docx
@@ -178,7 +178,23 @@
           <w:sz w:val="24"/>
           <w:szCs w:val="24"/>
         </w:rPr>
-        <w:t>Similar projects have been made in the past such as BorderLine Science</w:t>
+        <w:t xml:space="preserve">Similar projects have been made in the past such as </w:t>
+      </w:r>
+      <w:proofErr w:type="spellStart"/>
+      <w:r>
+        <w:rPr>
+          <w:sz w:val="24"/>
+          <w:szCs w:val="24"/>
+        </w:rPr>
+        <w:t>BorderLine</w:t>
+      </w:r>
+      <w:proofErr w:type="spellEnd"/>
+      <w:r>
+        <w:rPr>
+          <w:sz w:val="24"/>
+          <w:szCs w:val="24"/>
+        </w:rPr>
+        <w:t xml:space="preserve"> Science</w:t>
       </w:r>
     </w:p>
     <w:p>
@@ -256,20 +272,34 @@
           <w:szCs w:val="24"/>
         </w:rPr>
       </w:pPr>
-    </w:p>
-    <w:p>
-      <w:pPr>
-        <w:rPr>
-          <w:sz w:val="24"/>
-          <w:szCs w:val="24"/>
-        </w:rPr>
-      </w:pPr>
-      <w:r>
-        <w:rPr>
-          <w:sz w:val="24"/>
-          <w:szCs w:val="24"/>
-        </w:rPr>
-        <w:lastRenderedPageBreak/>
+      <w:r>
+        <w:rPr>
+          <w:sz w:val="24"/>
+          <w:szCs w:val="24"/>
+        </w:rPr>
+        <w:br w:type="page"/>
+      </w:r>
+    </w:p>
+    <w:p>
+      <w:pPr>
+        <w:rPr>
+          <w:sz w:val="24"/>
+          <w:szCs w:val="24"/>
+        </w:rPr>
+      </w:pPr>
+    </w:p>
+    <w:p>
+      <w:pPr>
+        <w:rPr>
+          <w:sz w:val="24"/>
+          <w:szCs w:val="24"/>
+        </w:rPr>
+      </w:pPr>
+      <w:r>
+        <w:rPr>
+          <w:sz w:val="24"/>
+          <w:szCs w:val="24"/>
+        </w:rPr>
         <w:t> </w:t>
       </w:r>
     </w:p>
@@ -334,7 +364,7 @@
                     <pic:cNvPicPr/>
                   </pic:nvPicPr>
                   <pic:blipFill>
-                    <a:blip r:embed="rId8">
+                    <a:blip r:embed="rId9">
                       <a:extLst>
                         <a:ext uri="{28A0092B-C50C-407E-A947-70E740481C1C}">
                           <a14:useLocalDpi xmlns:a14="http://schemas.microsoft.com/office/drawing/2010/main" val="0"/>
@@ -398,7 +428,7 @@
                     <pic:cNvPicPr/>
                   </pic:nvPicPr>
                   <pic:blipFill>
-                    <a:blip r:embed="rId9">
+                    <a:blip r:embed="rId10">
                       <a:extLst>
                         <a:ext uri="{28A0092B-C50C-407E-A947-70E740481C1C}">
                           <a14:useLocalDpi xmlns:a14="http://schemas.microsoft.com/office/drawing/2010/main" val="0"/>
@@ -453,7 +483,7 @@
                     <pic:cNvPicPr/>
                   </pic:nvPicPr>
                   <pic:blipFill>
-                    <a:blip r:embed="rId10"/>
+                    <a:blip r:embed="rId11"/>
                     <a:stretch>
                       <a:fillRect/>
                     </a:stretch>
@@ -757,63 +787,6 @@
         </w:rPr>
         <w:br w:type="page"/>
       </w:r>
-    </w:p>
-    <w:p>
-      <w:pPr>
-        <w:rPr>
-          <w:sz w:val="24"/>
-          <w:szCs w:val="24"/>
-        </w:rPr>
-      </w:pPr>
-    </w:p>
-    <w:p>
-      <w:pPr>
-        <w:pStyle w:val="Heading2"/>
-      </w:pPr>
-      <w:r>
-        <w:t>Additional Notes:</w:t>
-      </w:r>
-    </w:p>
-    <w:p>
-      <w:pPr>
-        <w:rPr>
-          <w:sz w:val="24"/>
-          <w:szCs w:val="24"/>
-        </w:rPr>
-      </w:pPr>
-      <w:r>
-        <w:rPr>
-          <w:sz w:val="24"/>
-          <w:szCs w:val="24"/>
-        </w:rPr>
-        <w:t xml:space="preserve">FITS reader is better for analytics and advanced research however it takes more storage and </w:t>
-      </w:r>
-      <w:r>
-        <w:rPr>
-          <w:sz w:val="24"/>
-          <w:szCs w:val="24"/>
-        </w:rPr>
-        <w:t>power</w:t>
-      </w:r>
-      <w:r>
-        <w:rPr>
-          <w:sz w:val="24"/>
-          <w:szCs w:val="24"/>
-        </w:rPr>
-        <w:t xml:space="preserve"> so for a simple solution as of the one for today we will be using jsFITS I/O as it is more compatible with the web and Nodejs the use of FITS reader has been discussed for future implementations</w:t>
-      </w:r>
-    </w:p>
-    <w:p>
-      <w:pPr>
-        <w:pStyle w:val="Heading2"/>
-      </w:pPr>
-      <w:r>
-        <w:rPr>
-          <w:sz w:val="24"/>
-          <w:szCs w:val="24"/>
-        </w:rPr>
-        <w:br w:type="page"/>
-      </w:r>
       <w:r>
         <w:lastRenderedPageBreak/>
         <w:t>Resources: </w:t>
@@ -827,9 +800,11 @@
           <w:numId w:val="4"/>
         </w:numPr>
       </w:pPr>
+      <w:proofErr w:type="spellStart"/>
       <w:r>
         <w:t>NirCam</w:t>
       </w:r>
+      <w:proofErr w:type="spellEnd"/>
     </w:p>
     <w:p>
       <w:pPr>
@@ -843,12 +818,21 @@
           <w:szCs w:val="24"/>
         </w:rPr>
       </w:pPr>
-      <w:r>
-        <w:rPr>
-          <w:sz w:val="24"/>
-          <w:szCs w:val="24"/>
-        </w:rPr>
-        <w:t>OpenSeaDragon (like Leaflet, but better) </w:t>
+      <w:proofErr w:type="spellStart"/>
+      <w:r>
+        <w:rPr>
+          <w:sz w:val="24"/>
+          <w:szCs w:val="24"/>
+        </w:rPr>
+        <w:t>OpenSeaDragon</w:t>
+      </w:r>
+      <w:proofErr w:type="spellEnd"/>
+      <w:r>
+        <w:rPr>
+          <w:sz w:val="24"/>
+          <w:szCs w:val="24"/>
+        </w:rPr>
+        <w:t xml:space="preserve"> (like Leaflet, but better) </w:t>
       </w:r>
     </w:p>
     <w:p>
@@ -941,6 +925,7 @@
           <w:szCs w:val="24"/>
         </w:rPr>
       </w:pPr>
+      <w:proofErr w:type="spellStart"/>
       <w:r>
         <w:rPr>
           <w:sz w:val="24"/>
@@ -948,6 +933,7 @@
         </w:rPr>
         <w:t>Deepseek</w:t>
       </w:r>
+      <w:proofErr w:type="spellEnd"/>
     </w:p>
     <w:p>
       <w:pPr>
@@ -1018,12 +1004,21 @@
           <w:szCs w:val="24"/>
         </w:rPr>
       </w:pPr>
-      <w:r>
-        <w:rPr>
-          <w:sz w:val="24"/>
-          <w:szCs w:val="24"/>
-        </w:rPr>
-        <w:t>jsFITS I/O library</w:t>
+      <w:proofErr w:type="spellStart"/>
+      <w:r>
+        <w:rPr>
+          <w:sz w:val="24"/>
+          <w:szCs w:val="24"/>
+        </w:rPr>
+        <w:t>jsFITS</w:t>
+      </w:r>
+      <w:proofErr w:type="spellEnd"/>
+      <w:r>
+        <w:rPr>
+          <w:sz w:val="24"/>
+          <w:szCs w:val="24"/>
+        </w:rPr>
+        <w:t xml:space="preserve"> I/O library</w:t>
       </w:r>
     </w:p>
     <w:p>
@@ -1149,7 +1144,7 @@
         </w:rPr>
         <w:t xml:space="preserve">How to handle datasets-&gt; open data and information portal government of Canada: </w:t>
       </w:r>
-      <w:hyperlink r:id="rId11" w:tgtFrame="_blank" w:history="1">
+      <w:hyperlink r:id="rId12" w:tgtFrame="_blank" w:history="1">
         <w:r>
           <w:rPr>
             <w:rStyle w:val="Hyperlink"/>
@@ -1334,6 +1329,61 @@
           <w:szCs w:val="24"/>
         </w:rPr>
       </w:pPr>
+      <w:r>
+        <w:rPr>
+          <w:sz w:val="24"/>
+          <w:szCs w:val="24"/>
+        </w:rPr>
+        <w:br w:type="page"/>
+      </w:r>
+    </w:p>
+    <w:p>
+      <w:pPr>
+        <w:pStyle w:val="Heading2"/>
+      </w:pPr>
+      <w:r>
+        <w:lastRenderedPageBreak/>
+        <w:t>Additional Notes:</w:t>
+      </w:r>
+    </w:p>
+    <w:p>
+      <w:pPr>
+        <w:rPr>
+          <w:sz w:val="24"/>
+          <w:szCs w:val="24"/>
+        </w:rPr>
+      </w:pPr>
+      <w:r>
+        <w:rPr>
+          <w:sz w:val="24"/>
+          <w:szCs w:val="24"/>
+        </w:rPr>
+        <w:t xml:space="preserve">FITS reader is better for analytics and advanced research however it takes more storage and power so for a simple solution as of the one for today we will be using </w:t>
+      </w:r>
+      <w:proofErr w:type="spellStart"/>
+      <w:r>
+        <w:rPr>
+          <w:sz w:val="24"/>
+          <w:szCs w:val="24"/>
+        </w:rPr>
+        <w:t>jsFITS</w:t>
+      </w:r>
+      <w:proofErr w:type="spellEnd"/>
+      <w:r>
+        <w:rPr>
+          <w:sz w:val="24"/>
+          <w:szCs w:val="24"/>
+        </w:rPr>
+        <w:t xml:space="preserve"> I/O as it is more compatible with the web and Nodejs the use of FITS reader has been discussed for future implementations</w:t>
+      </w:r>
+    </w:p>
+    <w:p>
+      <w:pPr>
+        <w:rPr>
+          <w:sz w:val="24"/>
+          <w:szCs w:val="24"/>
+        </w:rPr>
+      </w:pPr>
     </w:p>
     <w:p>
       <w:pPr>
@@ -1462,6 +1512,7 @@
           <w:szCs w:val="24"/>
         </w:rPr>
       </w:pPr>
+      <w:proofErr w:type="spellStart"/>
       <w:r>
         <w:rPr>
           <w:i/>
@@ -1469,23 +1520,9 @@
           <w:sz w:val="24"/>
           <w:szCs w:val="24"/>
         </w:rPr>
-        <w:t>Paralex/parallax method to measure objects nearby</w:t>
-      </w:r>
-      <w:r>
-        <w:rPr>
-          <w:sz w:val="24"/>
-          <w:szCs w:val="24"/>
-        </w:rPr>
-        <w:t> </w:t>
-      </w:r>
-    </w:p>
-    <w:p>
-      <w:pPr>
-        <w:rPr>
-          <w:sz w:val="24"/>
-          <w:szCs w:val="24"/>
-        </w:rPr>
-      </w:pPr>
+        <w:t>Paralex</w:t>
+      </w:r>
+      <w:proofErr w:type="spellEnd"/>
       <w:r>
         <w:rPr>
           <w:i/>
@@ -1493,7 +1530,7 @@
           <w:sz w:val="24"/>
           <w:szCs w:val="24"/>
         </w:rPr>
-        <w:t>With just the angles, you can reference objects in the sky and map</w:t>
+        <w:t>/parallax method to measure objects nearby</w:t>
       </w:r>
       <w:r>
         <w:rPr>
@@ -1517,7 +1554,30 @@
           <w:sz w:val="24"/>
           <w:szCs w:val="24"/>
         </w:rPr>
-        <w:lastRenderedPageBreak/>
+        <w:t>With just the angles, you can reference objects in the sky and map</w:t>
+      </w:r>
+      <w:r>
+        <w:rPr>
+          <w:sz w:val="24"/>
+          <w:szCs w:val="24"/>
+        </w:rPr>
+        <w:t> </w:t>
+      </w:r>
+    </w:p>
+    <w:p>
+      <w:pPr>
+        <w:rPr>
+          <w:sz w:val="24"/>
+          <w:szCs w:val="24"/>
+        </w:rPr>
+      </w:pPr>
+      <w:r>
+        <w:rPr>
+          <w:i/>
+          <w:iCs/>
+          <w:sz w:val="24"/>
+          <w:szCs w:val="24"/>
+        </w:rPr>
         <w:t>------------------------------------------------------------------------------------------</w:t>
       </w:r>
       <w:r>
@@ -3503,6 +3563,10 @@
 </p:properties>
 </file>
 
+<file path=customXml/item4.xml><?xml version="1.0" encoding="utf-8"?>
+<b:Sources xmlns:b="http://schemas.openxmlformats.org/officeDocument/2006/bibliography" xmlns="http://schemas.openxmlformats.org/officeDocument/2006/bibliography" SelectedStyle="\APASixthEditionOfficeOnline.xsl" StyleName="APA" Version="6"/>
+</file>
+
 <file path=customXml/itemProps1.xml><?xml version="1.0" encoding="utf-8"?>
 <ds:datastoreItem xmlns:ds="http://schemas.openxmlformats.org/officeDocument/2006/customXml" ds:itemID="{B41605CD-B016-4D03-921E-CDD9974CAB3B}">
   <ds:schemaRefs>
@@ -3538,4 +3602,12 @@
     <ds:schemaRef ds:uri="dd3bf2d3-fc5f-449e-9597-3797e6ff58a9"/>
   </ds:schemaRefs>
 </ds:datastoreItem>
+</file>
+
+<file path=customXml/itemProps4.xml><?xml version="1.0" encoding="utf-8"?>
+<ds:datastoreItem xmlns:ds="http://schemas.openxmlformats.org/officeDocument/2006/customXml" ds:itemID="{CFECA68D-1874-4CB2-949A-BC08E7E3EEDB}">
+  <ds:schemaRefs>
+    <ds:schemaRef ds:uri="http://schemas.openxmlformats.org/officeDocument/2006/bibliography"/>
+  </ds:schemaRefs>
+</ds:datastoreItem>
 </file>
</xml_diff>

<commit_message>
add to word file
</commit_message>
<xml_diff>
--- a/NASA Hackathon - Embiggen your eyes.docx
+++ b/NASA Hackathon - Embiggen your eyes.docx
@@ -770,7 +770,44 @@
           <w:sz w:val="24"/>
           <w:szCs w:val="24"/>
         </w:rPr>
+        <w:t>Really understanding what issues can be tackled.</w:t>
+      </w:r>
+    </w:p>
+    <w:p>
+      <w:pPr>
+        <w:rPr>
+          <w:sz w:val="24"/>
+          <w:szCs w:val="24"/>
+        </w:rPr>
+      </w:pPr>
+      <w:r>
+        <w:rPr>
+          <w:sz w:val="24"/>
+          <w:szCs w:val="24"/>
+        </w:rPr>
+        <w:t>Reworking solutions according to new findings.</w:t>
+      </w:r>
+    </w:p>
+    <w:p>
+      <w:pPr>
+        <w:rPr>
+          <w:sz w:val="24"/>
+          <w:szCs w:val="24"/>
+        </w:rPr>
+      </w:pPr>
+      <w:r>
+        <w:rPr>
+          <w:sz w:val="24"/>
+          <w:szCs w:val="24"/>
+        </w:rPr>
         <w:t> </w:t>
+      </w:r>
+      <w:r>
+        <w:rPr>
+          <w:sz w:val="24"/>
+          <w:szCs w:val="24"/>
+        </w:rPr>
+        <w:t xml:space="preserve">How to navigate data to incorporate into our solution. </w:t>
       </w:r>
     </w:p>
     <w:p>

</xml_diff>